<commit_message>
adding auth flow architecture
</commit_message>
<xml_diff>
--- a/walkthrough.docx
+++ b/walkthrough.docx
@@ -150,6 +150,9 @@
     <w:p/>
     <w:p>
       <w:r>
+        <w:rPr>
+          <w:noProof/>
+        </w:rPr>
         <w:drawing>
           <wp:inline distT="0" distB="0" distL="0" distR="0" wp14:anchorId="176D2A14" wp14:editId="0C1C81E0">
             <wp:extent cx="5731510" cy="3288665"/>
@@ -189,6 +192,9 @@
     </w:p>
     <w:p>
       <w:r>
+        <w:rPr>
+          <w:noProof/>
+        </w:rPr>
         <w:drawing>
           <wp:inline distT="0" distB="0" distL="0" distR="0" wp14:anchorId="7D1DEE64" wp14:editId="245B7450">
             <wp:extent cx="5731510" cy="2347595"/>
@@ -259,28 +265,12 @@
     </w:p>
     <w:p>
       <w:r>
-        <w:t xml:space="preserve">            "Action": "s</w:t>
-      </w:r>
-      <w:proofErr w:type="gramStart"/>
-      <w:r>
-        <w:t>3:GetObject</w:t>
-      </w:r>
-      <w:proofErr w:type="gramEnd"/>
-      <w:r>
-        <w:t>",</w:t>
-      </w:r>
-    </w:p>
-    <w:p>
-      <w:r>
-        <w:t xml:space="preserve">            "Resource": "</w:t>
-      </w:r>
-      <w:proofErr w:type="gramStart"/>
-      <w:r>
-        <w:t>arn:aws</w:t>
-      </w:r>
-      <w:proofErr w:type="gramEnd"/>
-      <w:r>
-        <w:t>:s3:::</w:t>
+        <w:t xml:space="preserve">            "Action": "s3:GetObject",</w:t>
+      </w:r>
+    </w:p>
+    <w:p>
+      <w:r>
+        <w:t xml:space="preserve">            "Resource": "arn:aws:s3:::</w:t>
       </w:r>
       <w:proofErr w:type="spellStart"/>
       <w:r>
@@ -324,7 +314,19 @@
           <w:rPr>
             <w:rStyle w:val="Hyperlink"/>
           </w:rPr>
-          <w:t>https://aws.amazon.com/getting-started/projects/build-serverless-web-app-lambda-apigateway-s3-dynamodb-cognito/module-2/</w:t>
+          <w:t>https://aws.amazon</w:t>
+        </w:r>
+        <w:r>
+          <w:rPr>
+            <w:rStyle w:val="Hyperlink"/>
+          </w:rPr>
+          <w:t>.</w:t>
+        </w:r>
+        <w:r>
+          <w:rPr>
+            <w:rStyle w:val="Hyperlink"/>
+          </w:rPr>
+          <w:t>com/getting-started/projects/build-serverless-web-app-lambda-apigateway-s3-dynamodb-cognito/module-2/</w:t>
         </w:r>
       </w:hyperlink>
     </w:p>
@@ -373,29 +375,7 @@
           <w:szCs w:val="21"/>
           <w:lang w:eastAsia="en-AU"/>
         </w:rPr>
-        <w:t xml:space="preserve">From the Amazon Cognito console select your user pool and then select the App </w:t>
-      </w:r>
-      <w:proofErr w:type="gramStart"/>
-      <w:r>
-        <w:rPr>
-          <w:rFonts w:ascii="Helvetica" w:eastAsia="Times New Roman" w:hAnsi="Helvetica" w:cs="Helvetica"/>
-          <w:color w:val="333333"/>
-          <w:sz w:val="21"/>
-          <w:szCs w:val="21"/>
-          <w:lang w:eastAsia="en-AU"/>
-        </w:rPr>
-        <w:t>clients</w:t>
-      </w:r>
-      <w:proofErr w:type="gramEnd"/>
-      <w:r>
-        <w:rPr>
-          <w:rFonts w:ascii="Helvetica" w:eastAsia="Times New Roman" w:hAnsi="Helvetica" w:cs="Helvetica"/>
-          <w:color w:val="333333"/>
-          <w:sz w:val="21"/>
-          <w:szCs w:val="21"/>
-          <w:lang w:eastAsia="en-AU"/>
-        </w:rPr>
-        <w:t xml:space="preserve"> section. Add a new app client and make sure the Generate client secret option is deselected. Client secrets aren't currently supported with the JavaScript SDK. If you do create an app with a generated secret, delete it and create a new one with the correct configuration.</w:t>
+        <w:t>From the Amazon Cognito console select your user pool and then select the App clients section. Add a new app client and make sure the Generate client secret option is deselected. Client secrets aren't currently supported with the JavaScript SDK. If you do create an app with a generated secret, delete it and create a new one with the correct configuration.</w:t>
       </w:r>
     </w:p>
     <w:p>
@@ -609,6 +589,249 @@
       </w:r>
     </w:p>
     <w:p/>
+    <w:p>
+      <w:r>
+        <w:lastRenderedPageBreak/>
+        <w:drawing>
+          <wp:inline distT="0" distB="0" distL="0" distR="0" wp14:anchorId="3C6C7AE4" wp14:editId="668530AA">
+            <wp:extent cx="5731510" cy="4418965"/>
+            <wp:effectExtent l="0" t="0" r="2540" b="635"/>
+            <wp:docPr id="3" name="Picture 3" descr="Graphical user interface, text, application, email&#10;&#10;Description automatically generated"/>
+            <wp:cNvGraphicFramePr>
+              <a:graphicFrameLocks xmlns:a="http://schemas.openxmlformats.org/drawingml/2006/main" noChangeAspect="1"/>
+            </wp:cNvGraphicFramePr>
+            <a:graphic xmlns:a="http://schemas.openxmlformats.org/drawingml/2006/main">
+              <a:graphicData uri="http://schemas.openxmlformats.org/drawingml/2006/picture">
+                <pic:pic xmlns:pic="http://schemas.openxmlformats.org/drawingml/2006/picture">
+                  <pic:nvPicPr>
+                    <pic:cNvPr id="3" name="Picture 3" descr="Graphical user interface, text, application, email&#10;&#10;Description automatically generated"/>
+                    <pic:cNvPicPr/>
+                  </pic:nvPicPr>
+                  <pic:blipFill>
+                    <a:blip r:embed="rId9"/>
+                    <a:stretch>
+                      <a:fillRect/>
+                    </a:stretch>
+                  </pic:blipFill>
+                  <pic:spPr>
+                    <a:xfrm>
+                      <a:off x="0" y="0"/>
+                      <a:ext cx="5731510" cy="4418965"/>
+                    </a:xfrm>
+                    <a:prstGeom prst="rect">
+                      <a:avLst/>
+                    </a:prstGeom>
+                  </pic:spPr>
+                </pic:pic>
+              </a:graphicData>
+            </a:graphic>
+          </wp:inline>
+        </w:drawing>
+      </w:r>
+      <w:r>
+        <w:lastRenderedPageBreak/>
+        <w:drawing>
+          <wp:inline distT="0" distB="0" distL="0" distR="0" wp14:anchorId="36F946FD" wp14:editId="142536B3">
+            <wp:extent cx="2838846" cy="5477639"/>
+            <wp:effectExtent l="0" t="0" r="0" b="8890"/>
+            <wp:docPr id="4" name="Picture 4" descr="A picture containing table&#10;&#10;Description automatically generated"/>
+            <wp:cNvGraphicFramePr>
+              <a:graphicFrameLocks xmlns:a="http://schemas.openxmlformats.org/drawingml/2006/main" noChangeAspect="1"/>
+            </wp:cNvGraphicFramePr>
+            <a:graphic xmlns:a="http://schemas.openxmlformats.org/drawingml/2006/main">
+              <a:graphicData uri="http://schemas.openxmlformats.org/drawingml/2006/picture">
+                <pic:pic xmlns:pic="http://schemas.openxmlformats.org/drawingml/2006/picture">
+                  <pic:nvPicPr>
+                    <pic:cNvPr id="4" name="Picture 4" descr="A picture containing table&#10;&#10;Description automatically generated"/>
+                    <pic:cNvPicPr/>
+                  </pic:nvPicPr>
+                  <pic:blipFill>
+                    <a:blip r:embed="rId10"/>
+                    <a:stretch>
+                      <a:fillRect/>
+                    </a:stretch>
+                  </pic:blipFill>
+                  <pic:spPr>
+                    <a:xfrm>
+                      <a:off x="0" y="0"/>
+                      <a:ext cx="2838846" cy="5477639"/>
+                    </a:xfrm>
+                    <a:prstGeom prst="rect">
+                      <a:avLst/>
+                    </a:prstGeom>
+                  </pic:spPr>
+                </pic:pic>
+              </a:graphicData>
+            </a:graphic>
+          </wp:inline>
+        </w:drawing>
+      </w:r>
+    </w:p>
+    <w:p>
+      <w:hyperlink r:id="rId11" w:history="1">
+        <w:r>
+          <w:rPr>
+            <w:rStyle w:val="Hyperlink"/>
+          </w:rPr>
+          <w:t>https://docs.aws.amazon.com/cognito/latest/developerguide/amazon-cognito-user-pools-using-tokens-verifying-a-jwt.html</w:t>
+        </w:r>
+      </w:hyperlink>
+    </w:p>
+    <w:p/>
+    <w:p>
+      <w:pPr>
+        <w:rPr>
+          <w:rFonts w:ascii="Roboto" w:hAnsi="Roboto"/>
+          <w:color w:val="16191F"/>
+          <w:shd w:val="clear" w:color="auto" w:fill="FFFFFF"/>
+        </w:rPr>
+      </w:pPr>
+      <w:hyperlink w:history="1">
+        <w:r>
+          <w:rPr>
+            <w:rStyle w:val="Hyperlink"/>
+            <w:rFonts w:ascii="Roboto" w:hAnsi="Roboto"/>
+            <w:shd w:val="clear" w:color="auto" w:fill="FFFFFF"/>
+          </w:rPr>
+          <w:t>https://cognito-idp.{region}.amazonaws.com/{userPoolId}/.well-known/jwks.json</w:t>
+        </w:r>
+      </w:hyperlink>
+    </w:p>
+    <w:p>
+      <w:pPr>
+        <w:rPr>
+          <w:rFonts w:ascii="Roboto" w:hAnsi="Roboto"/>
+          <w:color w:val="16191F"/>
+          <w:shd w:val="clear" w:color="auto" w:fill="FFFFFF"/>
+        </w:rPr>
+      </w:pPr>
+      <w:r>
+        <w:rPr>
+          <w:rFonts w:ascii="Roboto" w:hAnsi="Roboto"/>
+          <w:color w:val="16191F"/>
+          <w:shd w:val="clear" w:color="auto" w:fill="FFFFFF"/>
+        </w:rPr>
+        <w:drawing>
+          <wp:inline distT="0" distB="0" distL="0" distR="0" wp14:anchorId="34E9E65D" wp14:editId="44EB3E9C">
+            <wp:extent cx="5731510" cy="2203450"/>
+            <wp:effectExtent l="0" t="0" r="2540" b="6350"/>
+            <wp:docPr id="7" name="Picture 7" descr="Graphical user interface, text, application, email&#10;&#10;Description automatically generated"/>
+            <wp:cNvGraphicFramePr>
+              <a:graphicFrameLocks xmlns:a="http://schemas.openxmlformats.org/drawingml/2006/main" noChangeAspect="1"/>
+            </wp:cNvGraphicFramePr>
+            <a:graphic xmlns:a="http://schemas.openxmlformats.org/drawingml/2006/main">
+              <a:graphicData uri="http://schemas.openxmlformats.org/drawingml/2006/picture">
+                <pic:pic xmlns:pic="http://schemas.openxmlformats.org/drawingml/2006/picture">
+                  <pic:nvPicPr>
+                    <pic:cNvPr id="7" name="Picture 7" descr="Graphical user interface, text, application, email&#10;&#10;Description automatically generated"/>
+                    <pic:cNvPicPr/>
+                  </pic:nvPicPr>
+                  <pic:blipFill>
+                    <a:blip r:embed="rId12"/>
+                    <a:stretch>
+                      <a:fillRect/>
+                    </a:stretch>
+                  </pic:blipFill>
+                  <pic:spPr>
+                    <a:xfrm>
+                      <a:off x="0" y="0"/>
+                      <a:ext cx="5731510" cy="2203450"/>
+                    </a:xfrm>
+                    <a:prstGeom prst="rect">
+                      <a:avLst/>
+                    </a:prstGeom>
+                  </pic:spPr>
+                </pic:pic>
+              </a:graphicData>
+            </a:graphic>
+          </wp:inline>
+        </w:drawing>
+      </w:r>
+    </w:p>
+    <w:p>
+      <w:r>
+        <w:lastRenderedPageBreak/>
+        <w:drawing>
+          <wp:inline distT="0" distB="0" distL="0" distR="0" wp14:anchorId="0CB3DBAE" wp14:editId="2F09563C">
+            <wp:extent cx="5731510" cy="1500505"/>
+            <wp:effectExtent l="0" t="0" r="2540" b="4445"/>
+            <wp:docPr id="5" name="Picture 5" descr="Graphical user interface, application, Word&#10;&#10;Description automatically generated"/>
+            <wp:cNvGraphicFramePr>
+              <a:graphicFrameLocks xmlns:a="http://schemas.openxmlformats.org/drawingml/2006/main" noChangeAspect="1"/>
+            </wp:cNvGraphicFramePr>
+            <a:graphic xmlns:a="http://schemas.openxmlformats.org/drawingml/2006/main">
+              <a:graphicData uri="http://schemas.openxmlformats.org/drawingml/2006/picture">
+                <pic:pic xmlns:pic="http://schemas.openxmlformats.org/drawingml/2006/picture">
+                  <pic:nvPicPr>
+                    <pic:cNvPr id="5" name="Picture 5" descr="Graphical user interface, application, Word&#10;&#10;Description automatically generated"/>
+                    <pic:cNvPicPr/>
+                  </pic:nvPicPr>
+                  <pic:blipFill>
+                    <a:blip r:embed="rId13"/>
+                    <a:stretch>
+                      <a:fillRect/>
+                    </a:stretch>
+                  </pic:blipFill>
+                  <pic:spPr>
+                    <a:xfrm>
+                      <a:off x="0" y="0"/>
+                      <a:ext cx="5731510" cy="1500505"/>
+                    </a:xfrm>
+                    <a:prstGeom prst="rect">
+                      <a:avLst/>
+                    </a:prstGeom>
+                  </pic:spPr>
+                </pic:pic>
+              </a:graphicData>
+            </a:graphic>
+          </wp:inline>
+        </w:drawing>
+      </w:r>
+    </w:p>
+    <w:p>
+      <w:r>
+        <w:drawing>
+          <wp:inline distT="0" distB="0" distL="0" distR="0" wp14:anchorId="74F0006C" wp14:editId="7AAB8400">
+            <wp:extent cx="5731510" cy="1286510"/>
+            <wp:effectExtent l="0" t="0" r="2540" b="8890"/>
+            <wp:docPr id="6" name="Picture 6" descr="Graphical user interface, application, Word&#10;&#10;Description automatically generated"/>
+            <wp:cNvGraphicFramePr>
+              <a:graphicFrameLocks xmlns:a="http://schemas.openxmlformats.org/drawingml/2006/main" noChangeAspect="1"/>
+            </wp:cNvGraphicFramePr>
+            <a:graphic xmlns:a="http://schemas.openxmlformats.org/drawingml/2006/main">
+              <a:graphicData uri="http://schemas.openxmlformats.org/drawingml/2006/picture">
+                <pic:pic xmlns:pic="http://schemas.openxmlformats.org/drawingml/2006/picture">
+                  <pic:nvPicPr>
+                    <pic:cNvPr id="6" name="Picture 6" descr="Graphical user interface, application, Word&#10;&#10;Description automatically generated"/>
+                    <pic:cNvPicPr/>
+                  </pic:nvPicPr>
+                  <pic:blipFill>
+                    <a:blip r:embed="rId14"/>
+                    <a:stretch>
+                      <a:fillRect/>
+                    </a:stretch>
+                  </pic:blipFill>
+                  <pic:spPr>
+                    <a:xfrm>
+                      <a:off x="0" y="0"/>
+                      <a:ext cx="5731510" cy="1286510"/>
+                    </a:xfrm>
+                    <a:prstGeom prst="rect">
+                      <a:avLst/>
+                    </a:prstGeom>
+                  </pic:spPr>
+                </pic:pic>
+              </a:graphicData>
+            </a:graphic>
+          </wp:inline>
+        </w:drawing>
+      </w:r>
+    </w:p>
+    <w:p>
+      <w:r>
+        <w:t>https://stackoverflow.com/questions/30154461/aws-cloudfront-not-updating-on-update-of-files-in-s3</w:t>
+      </w:r>
+    </w:p>
     <w:sectPr>
       <w:pgSz w:w="11906" w:h="16838"/>
       <w:pgMar w:top="1440" w:right="1440" w:bottom="1440" w:left="1440" w:header="708" w:footer="708" w:gutter="0"/>
@@ -1370,6 +1593,18 @@
       <w:szCs w:val="20"/>
     </w:rPr>
   </w:style>
+  <w:style w:type="character" w:styleId="FollowedHyperlink">
+    <w:name w:val="FollowedHyperlink"/>
+    <w:basedOn w:val="DefaultParagraphFont"/>
+    <w:uiPriority w:val="99"/>
+    <w:semiHidden/>
+    <w:unhideWhenUsed/>
+    <w:rsid w:val="00E347A6"/>
+    <w:rPr>
+      <w:color w:val="954F72" w:themeColor="followedHyperlink"/>
+      <w:u w:val="single"/>
+    </w:rPr>
+  </w:style>
 </w:styles>
 </file>
 

</xml_diff>